<commit_message>
MAJ cas d utilisation
</commit_message>
<xml_diff>
--- a/DiagrammesStarUML/Fiches Descriptives/12_EMPLOYE_PATRON_ListeCommandes.docx
+++ b/DiagrammesStarUML/Fiches Descriptives/12_EMPLOYE_PATRON_ListeCommandes.docx
@@ -215,15 +215,7 @@
         <w:rPr>
           <w:sz w:val="24"/>
         </w:rPr>
-        <w:t xml:space="preserve">Interface des </w:t>
-      </w:r>
-      <w:bookmarkStart w:id="0" w:name="_GoBack"/>
-      <w:bookmarkEnd w:id="0"/>
-      <w:r>
-        <w:rPr>
-          <w:sz w:val="24"/>
-        </w:rPr>
-        <w:t>commandes</w:t>
+        <w:t>Interface des commandes</w:t>
       </w:r>
       <w:r>
         <w:rPr>
@@ -617,6 +609,16 @@
                 <w:szCs w:val="24"/>
               </w:rPr>
             </w:pPr>
+          </w:p>
+          <w:p>
+            <w:pPr>
+              <w:pStyle w:val="Sansinterligne"/>
+              <w:jc w:val="center"/>
+              <w:rPr>
+                <w:sz w:val="24"/>
+                <w:szCs w:val="24"/>
+              </w:rPr>
+            </w:pPr>
             <w:r>
               <w:rPr>
                 <w:sz w:val="24"/>
@@ -624,6 +626,16 @@
               </w:rPr>
               <w:t>Appelle la BDD pour savoir quelles sont les commandes en cours</w:t>
             </w:r>
+          </w:p>
+          <w:p>
+            <w:pPr>
+              <w:pStyle w:val="Sansinterligne"/>
+              <w:jc w:val="center"/>
+              <w:rPr>
+                <w:sz w:val="24"/>
+                <w:szCs w:val="24"/>
+              </w:rPr>
+            </w:pPr>
           </w:p>
         </w:tc>
       </w:tr>
@@ -988,6 +1000,95 @@
           </w:p>
         </w:tc>
       </w:tr>
+      <w:tr>
+        <w:trPr>
+          <w:jc w:val="center"/>
+        </w:trPr>
+        <w:tc>
+          <w:tcPr>
+            <w:tcW w:w="1915" w:type="dxa"/>
+            <w:vAlign w:val="center"/>
+          </w:tcPr>
+          <w:p>
+            <w:pPr>
+              <w:pStyle w:val="Sansinterligne"/>
+              <w:jc w:val="center"/>
+              <w:rPr>
+                <w:b/>
+                <w:sz w:val="24"/>
+                <w:szCs w:val="24"/>
+              </w:rPr>
+            </w:pPr>
+            <w:r>
+              <w:rPr>
+                <w:b/>
+                <w:sz w:val="24"/>
+                <w:szCs w:val="24"/>
+              </w:rPr>
+              <w:t>1b</w:t>
+            </w:r>
+          </w:p>
+        </w:tc>
+        <w:tc>
+          <w:tcPr>
+            <w:tcW w:w="3120" w:type="dxa"/>
+            <w:vAlign w:val="center"/>
+          </w:tcPr>
+          <w:p>
+            <w:pPr>
+              <w:pStyle w:val="Sansinterligne"/>
+              <w:jc w:val="center"/>
+              <w:rPr>
+                <w:sz w:val="24"/>
+                <w:szCs w:val="24"/>
+              </w:rPr>
+            </w:pPr>
+          </w:p>
+          <w:p>
+            <w:pPr>
+              <w:pStyle w:val="Sansinterligne"/>
+              <w:jc w:val="center"/>
+              <w:rPr>
+                <w:sz w:val="24"/>
+                <w:szCs w:val="24"/>
+              </w:rPr>
+            </w:pPr>
+          </w:p>
+          <w:p>
+            <w:pPr>
+              <w:pStyle w:val="Sansinterligne"/>
+              <w:jc w:val="center"/>
+              <w:rPr>
+                <w:sz w:val="24"/>
+                <w:szCs w:val="24"/>
+              </w:rPr>
+            </w:pPr>
+          </w:p>
+        </w:tc>
+        <w:tc>
+          <w:tcPr>
+            <w:tcW w:w="3572" w:type="dxa"/>
+            <w:vAlign w:val="center"/>
+          </w:tcPr>
+          <w:p>
+            <w:pPr>
+              <w:pStyle w:val="Sansinterligne"/>
+              <w:jc w:val="center"/>
+              <w:rPr>
+                <w:sz w:val="24"/>
+                <w:szCs w:val="24"/>
+              </w:rPr>
+            </w:pPr>
+            <w:r>
+              <w:rPr>
+                <w:sz w:val="24"/>
+                <w:szCs w:val="24"/>
+              </w:rPr>
+              <w:t>Fin du cas d’utilisation</w:t>
+            </w:r>
+          </w:p>
+        </w:tc>
+      </w:tr>
     </w:tbl>
     <w:p>
       <w:pPr>
@@ -1043,7 +1144,6 @@
           <w:sz w:val="28"/>
           <w:szCs w:val="24"/>
         </w:rPr>
-        <w:lastRenderedPageBreak/>
         <w:t>FIN ET POST CONDITIONS</w:t>
       </w:r>
     </w:p>
@@ -1102,6 +1202,17 @@
           <w:szCs w:val="24"/>
         </w:rPr>
       </w:pPr>
+      <w:bookmarkStart w:id="0" w:name="_GoBack"/>
+      <w:bookmarkEnd w:id="0"/>
+    </w:p>
+    <w:p>
+      <w:pPr>
+        <w:pStyle w:val="Sansinterligne"/>
+        <w:rPr>
+          <w:sz w:val="24"/>
+          <w:szCs w:val="24"/>
+        </w:rPr>
+      </w:pPr>
       <w:r>
         <w:rPr>
           <w:sz w:val="24"/>
@@ -1121,7 +1232,7 @@
           <w:sz w:val="24"/>
           <w:szCs w:val="24"/>
         </w:rPr>
-        <w:t>a</w:t>
+        <w:t>b</w:t>
       </w:r>
     </w:p>
     <w:p>

</xml_diff>